<commit_message>
explicacion ejercicio 1 redes neuronales
</commit_message>
<xml_diff>
--- a/Práctico/Segundo/macheteReconocimientoPatrones.docx
+++ b/Práctico/Segundo/macheteReconocimientoPatrones.docx
@@ -3,19 +3,34 @@
 <w:document xmlns:wpc="http://schemas.microsoft.com/office/word/2010/wordprocessingCanvas" xmlns:cx="http://schemas.microsoft.com/office/drawing/2014/chartex" xmlns:cx1="http://schemas.microsoft.com/office/drawing/2015/9/8/chartex" xmlns:cx2="http://schemas.microsoft.com/office/drawing/2015/10/21/chartex" xmlns:cx3="http://schemas.microsoft.com/office/drawing/2016/5/9/chartex" xmlns:cx4="http://schemas.microsoft.com/office/drawing/2016/5/10/chartex" xmlns:cx5="http://schemas.microsoft.com/office/drawing/2016/5/11/chartex" xmlns:cx6="http://schemas.microsoft.com/office/drawing/2016/5/12/chartex" xmlns:cx7="http://schemas.microsoft.com/office/drawing/2016/5/13/chartex" xmlns:cx8="http://schemas.microsoft.com/office/drawing/2016/5/14/chartex" xmlns:mc="http://schemas.openxmlformats.org/markup-compatibility/2006" xmlns:aink="http://schemas.microsoft.com/office/drawing/2016/ink" xmlns:am3d="http://schemas.microsoft.com/office/drawing/2017/model3d" xmlns:o="urn:schemas-microsoft-com:office:office" xmlns:oel="http://schemas.microsoft.com/office/2019/extlst" xmlns:r="http://schemas.openxmlformats.org/officeDocument/2006/relationships" xmlns:m="http://schemas.openxmlformats.org/officeDocument/2006/math" xmlns:v="urn:schemas-microsoft-com:vml" xmlns:wp14="http://schemas.microsoft.com/office/word/2010/wordprocessingDrawing" xmlns:wp="http://schemas.openxmlformats.org/drawingml/2006/wordprocessingDrawing" xmlns:w10="urn:schemas-microsoft-com:office:word" xmlns:w="http://schemas.openxmlformats.org/wordprocessingml/2006/main" xmlns:w14="http://schemas.microsoft.com/office/word/2010/wordml" xmlns:w15="http://schemas.microsoft.com/office/word/2012/wordml" xmlns:w16cex="http://schemas.microsoft.com/office/word/2018/wordml/cex" xmlns:w16cid="http://schemas.microsoft.com/office/word/2016/wordml/cid" xmlns:w16="http://schemas.microsoft.com/office/word/2018/wordml" xmlns:w16sdtdh="http://schemas.microsoft.com/office/word/2020/wordml/sdtdatahash" xmlns:w16se="http://schemas.microsoft.com/office/word/2015/wordml/symex" xmlns:wpg="http://schemas.microsoft.com/office/word/2010/wordprocessingGroup" xmlns:wpi="http://schemas.microsoft.com/office/word/2010/wordprocessingInk" xmlns:wne="http://schemas.microsoft.com/office/word/2006/wordml" xmlns:wps="http://schemas.microsoft.com/office/word/2010/wordprocessingShape" mc:Ignorable="w14 w15 w16se w16cid w16 w16cex w16sdtdh wp14">
   <w:body>
     <w:p>
-      <w:r>
+      <w:pPr>
+        <w:pStyle w:val="Ttulo1"/>
         <w:rPr>
           <w:b/>
           <w:bCs/>
-        </w:rPr>
-        <w:t>C</w:t>
-      </w:r>
+          <w:sz w:val="40"/>
+          <w:szCs w:val="40"/>
+          <w:u w:val="single"/>
+        </w:rPr>
+      </w:pPr>
       <w:r>
         <w:rPr>
           <w:b/>
           <w:bCs/>
-        </w:rPr>
-        <w:t>ategorías de reconocimiento</w:t>
+          <w:sz w:val="40"/>
+          <w:szCs w:val="40"/>
+          <w:u w:val="single"/>
+        </w:rPr>
+        <w:t>Reconocimiento de patrones</w:t>
+      </w:r>
+    </w:p>
+    <w:p>
+      <w:r>
+        <w:rPr>
+          <w:b/>
+          <w:bCs/>
+        </w:rPr>
+        <w:t>Categorías de reconocimiento</w:t>
       </w:r>
       <w:r>
         <w:t>:</w:t>
@@ -45,12 +60,7 @@
       </w:r>
       <w:r>
         <w:tab/>
-      </w:r>
-      <w:r>
-        <w:t>Es el r</w:t>
-      </w:r>
-      <w:r>
-        <w:t xml:space="preserve">econocimiento </w:t>
+        <w:t xml:space="preserve">Es el reconocimiento </w:t>
       </w:r>
       <w:r>
         <w:rPr>
@@ -108,12 +118,7 @@
       </w:r>
       <w:r>
         <w:tab/>
-      </w:r>
-      <w:r>
-        <w:t>Es el r</w:t>
-      </w:r>
-      <w:r>
-        <w:t xml:space="preserve">econocimiento </w:t>
+        <w:t xml:space="preserve">Es el reconocimiento </w:t>
       </w:r>
       <w:r>
         <w:rPr>
@@ -165,10 +170,7 @@
         <w:ind w:left="1416"/>
       </w:pPr>
       <w:r>
-        <w:t>Permite representar la información obtenida a través de un dispositivo sobre algún objeto a ser reconocido</w:t>
-      </w:r>
-      <w:r>
-        <w:t>.</w:t>
+        <w:t>Permite representar la información obtenida a través de un dispositivo sobre algún objeto a ser reconocido.</w:t>
       </w:r>
     </w:p>
     <w:p>
@@ -176,10 +178,7 @@
         <w:ind w:left="708" w:firstLine="708"/>
       </w:pPr>
       <w:r>
-        <w:t>Tomamos las medidas que van a formar los descriptores de un objeto</w:t>
-      </w:r>
-      <w:r>
-        <w:t>.</w:t>
+        <w:t>Tomamos las medidas que van a formar los descriptores de un objeto.</w:t>
       </w:r>
     </w:p>
     <w:p>
@@ -205,10 +204,7 @@
         <w:ind w:left="1416"/>
       </w:pPr>
       <w:r>
-        <w:t>Es tratar de reducir las características para hacer menos complejo el cálculo de la clasificación sin perder información importante y representativa de estos patrones</w:t>
-      </w:r>
-      <w:r>
-        <w:t>.</w:t>
+        <w:t>Es tratar de reducir las características para hacer menos complejo el cálculo de la clasificación sin perder información importante y representativa de estos patrones.</w:t>
       </w:r>
     </w:p>
     <w:p>
@@ -235,8 +231,6 @@
       </w:r>
       <w:r>
         <w:tab/>
-      </w:r>
-      <w:r>
         <w:t>Son las técnicas de reconocimiento de patrones</w:t>
       </w:r>
     </w:p>
@@ -273,25 +267,13 @@
     </w:p>
     <w:p>
       <w:r>
-        <w:t xml:space="preserve">La agrupación de objetos de una misma clase se llama </w:t>
-      </w:r>
-      <w:r>
-        <w:t>clúster</w:t>
+        <w:t>La agrupación de objetos de una misma clase se llama clúster</w:t>
       </w:r>
     </w:p>
     <w:p/>
     <w:p>
       <w:r>
-        <w:t xml:space="preserve">La función de decisión lineal </w:t>
-      </w:r>
-      <w:r>
-        <w:t>está</w:t>
-      </w:r>
-      <w:r>
-        <w:t xml:space="preserve"> formada por </w:t>
-      </w:r>
-      <w:r>
-        <w:t xml:space="preserve">los </w:t>
+        <w:t xml:space="preserve">La función de decisión lineal está formada por los </w:t>
       </w:r>
       <w:r>
         <w:rPr>
@@ -328,16 +310,7 @@
         </m:sSub>
       </m:oMath>
       <w:r>
-        <w:t xml:space="preserve">) que </w:t>
-      </w:r>
-      <w:r>
-        <w:t>más</w:t>
-      </w:r>
-      <w:r>
-        <w:t xml:space="preserve"> adelante van a ser los pesos </w:t>
-      </w:r>
-      <w:r>
-        <w:t xml:space="preserve">en lo que serían las redes neurales y ahora son los coeficientes de la matriz A. </w:t>
+        <w:t xml:space="preserve">) que más adelante van a ser los pesos en lo que serían las redes neurales y ahora son los coeficientes de la matriz A. </w:t>
       </w:r>
     </w:p>
     <w:p/>
@@ -369,13 +342,7 @@
         <w:rPr>
           <w:rFonts w:eastAsiaTheme="minorEastAsia"/>
         </w:rPr>
-        <w:t>Cuantitativa a través de vectores</w:t>
-      </w:r>
-      <w:r>
-        <w:rPr>
-          <w:rFonts w:eastAsiaTheme="minorEastAsia"/>
-        </w:rPr>
-        <w:t xml:space="preserve"> -&gt; los que vamos a usar</w:t>
+        <w:t>Cuantitativa a través de vectores -&gt; los que vamos a usar</w:t>
       </w:r>
     </w:p>
     <w:p>
@@ -396,7 +363,14 @@
         <w:t>Estructural a través de cadenas y árboles</w:t>
       </w:r>
     </w:p>
-    <w:p/>
+    <w:p>
+      <w:pPr>
+        <w:rPr>
+          <w:sz w:val="18"/>
+          <w:szCs w:val="18"/>
+        </w:rPr>
+      </w:pPr>
+    </w:p>
     <w:p>
       <m:oMathPara>
         <m:oMath>
@@ -1009,21 +983,7 @@
             <w:rStyle w:val="Hipervnculo"/>
             <w:rFonts w:eastAsiaTheme="minorEastAsia"/>
           </w:rPr>
-          <w:t>https://youtu.be/YlULgHj1mv8?list=PLs</w:t>
-        </w:r>
-        <w:r>
-          <w:rPr>
-            <w:rStyle w:val="Hipervnculo"/>
-            <w:rFonts w:eastAsiaTheme="minorEastAsia"/>
-          </w:rPr>
-          <w:t>I</w:t>
-        </w:r>
-        <w:r>
-          <w:rPr>
-            <w:rStyle w:val="Hipervnculo"/>
-            <w:rFonts w:eastAsiaTheme="minorEastAsia"/>
-          </w:rPr>
-          <w:t>9mUiT17yyWuesfvYmHRtKyacQIsWeP&amp;t=509</w:t>
+          <w:t>https://youtu.be/YlULgHj1mv8?list=PLsI9mUiT17yyWuesfvYmHRtKyacQIsWeP&amp;t=509</w:t>
         </w:r>
       </w:hyperlink>
       <w:r>
@@ -1405,7 +1365,6 @@
               <w:sz w:val="28"/>
               <w:szCs w:val="28"/>
             </w:rPr>
-            <w:lastRenderedPageBreak/>
             <m:t xml:space="preserve">X= </m:t>
           </m:r>
           <w:bookmarkStart w:id="0" w:name="_Hlk147072947"/>
@@ -3966,6 +3925,672 @@
         <w:t>Así nos queda distinguidas ambas clases</w:t>
       </w:r>
     </w:p>
+    <w:p/>
+    <w:p>
+      <w:pPr>
+        <w:pStyle w:val="Ttulo1"/>
+        <w:rPr>
+          <w:b/>
+          <w:bCs/>
+          <w:sz w:val="40"/>
+          <w:szCs w:val="40"/>
+          <w:u w:val="single"/>
+        </w:rPr>
+      </w:pPr>
+      <w:r>
+        <w:rPr>
+          <w:b/>
+          <w:bCs/>
+          <w:sz w:val="40"/>
+          <w:szCs w:val="40"/>
+          <w:u w:val="single"/>
+        </w:rPr>
+        <w:t>Redes neuronales</w:t>
+      </w:r>
+    </w:p>
+    <w:p>
+      <w:r>
+        <w:t>Explicación ejercicio 1</w:t>
+      </w:r>
+    </w:p>
+    <w:p>
+      <w:r>
+        <w:t>Dada una red perceptrón con comportamiento de una compuerta lógica OR se pide:</w:t>
+      </w:r>
+    </w:p>
+    <w:p>
+      <w:pPr>
+        <w:pStyle w:val="Prrafodelista"/>
+        <w:numPr>
+          <w:ilvl w:val="0"/>
+          <w:numId w:val="7"/>
+        </w:numPr>
+      </w:pPr>
+      <w:r>
+        <w:t>Sabiendo que las salidas son 0 y 1, graficar la solución (sin hacer cálculos)</w:t>
+      </w:r>
+    </w:p>
+    <w:p>
+      <w:pPr>
+        <w:pStyle w:val="Prrafodelista"/>
+      </w:pPr>
+      <w:r>
+        <w:t>Se que las entradas posibles son 0 y 1</w:t>
+      </w:r>
+    </w:p>
+    <w:p>
+      <w:pPr>
+        <w:pStyle w:val="Prrafodelista"/>
+      </w:pPr>
+      <w:r>
+        <w:t xml:space="preserve">Entonces teniendo </w:t>
+      </w:r>
+      <w:r>
+        <w:t>las entradas (0 0) (0 1) (1 0) (1 1) se que la primera va a resultar 0 y el resto 1 así que puedo aproximar una partición de clases</w:t>
+      </w:r>
+    </w:p>
+    <w:p>
+      <w:pPr>
+        <w:pStyle w:val="Prrafodelista"/>
+      </w:pPr>
+      <w:r>
+        <w:rPr>
+          <w:noProof/>
+        </w:rPr>
+        <w:drawing>
+          <wp:inline distT="0" distB="0" distL="0" distR="0" wp14:anchorId="3A04E55B" wp14:editId="103C5BFF">
+            <wp:extent cx="2101850" cy="1864049"/>
+            <wp:effectExtent l="0" t="0" r="0" b="3175"/>
+            <wp:docPr id="203396873" name="Imagen 1" descr="Gráfico, Gráfico de líneas&#10;&#10;Descripción generada automáticamente"/>
+            <wp:cNvGraphicFramePr>
+              <a:graphicFrameLocks xmlns:a="http://schemas.openxmlformats.org/drawingml/2006/main" noChangeAspect="1"/>
+            </wp:cNvGraphicFramePr>
+            <a:graphic xmlns:a="http://schemas.openxmlformats.org/drawingml/2006/main">
+              <a:graphicData uri="http://schemas.openxmlformats.org/drawingml/2006/picture">
+                <pic:pic xmlns:pic="http://schemas.openxmlformats.org/drawingml/2006/picture">
+                  <pic:nvPicPr>
+                    <pic:cNvPr id="203396873" name="Imagen 1" descr="Gráfico, Gráfico de líneas&#10;&#10;Descripción generada automáticamente"/>
+                    <pic:cNvPicPr/>
+                  </pic:nvPicPr>
+                  <pic:blipFill>
+                    <a:blip r:embed="rId12"/>
+                    <a:stretch>
+                      <a:fillRect/>
+                    </a:stretch>
+                  </pic:blipFill>
+                  <pic:spPr>
+                    <a:xfrm>
+                      <a:off x="0" y="0"/>
+                      <a:ext cx="2107443" cy="1869009"/>
+                    </a:xfrm>
+                    <a:prstGeom prst="rect">
+                      <a:avLst/>
+                    </a:prstGeom>
+                  </pic:spPr>
+                </pic:pic>
+              </a:graphicData>
+            </a:graphic>
+          </wp:inline>
+        </w:drawing>
+      </w:r>
+    </w:p>
+    <w:p>
+      <w:pPr>
+        <w:pStyle w:val="Prrafodelista"/>
+        <w:numPr>
+          <w:ilvl w:val="0"/>
+          <w:numId w:val="7"/>
+        </w:numPr>
+      </w:pPr>
+      <w:r>
+        <w:t>Dado el siguiente cuadro de iteración de la red responder</w:t>
+      </w:r>
+    </w:p>
+    <w:p>
+      <w:pPr>
+        <w:pStyle w:val="Prrafodelista"/>
+      </w:pPr>
+      <w:r>
+        <w:t>Esta es una iteración completa que es pasar cada entrada una vez</w:t>
+      </w:r>
+    </w:p>
+    <w:p>
+      <w:pPr>
+        <w:pStyle w:val="Prrafodelista"/>
+        <w:rPr>
+          <w:rFonts w:eastAsiaTheme="minorEastAsia"/>
+        </w:rPr>
+      </w:pPr>
+      <w:r>
+        <w:t xml:space="preserve">El primer uno de cada entrada es lo que en reconocimiento de patrones era la columna del vector aumentado, en este tema toma el nombre de umbral, siempre es 1 y lo tomamos como una entrada más (va a tener la posición </w:t>
+      </w:r>
+      <m:oMath>
+        <m:sSub>
+          <m:sSubPr>
+            <m:ctrlPr>
+              <w:rPr>
+                <w:rFonts w:ascii="Cambria Math" w:hAnsi="Cambria Math"/>
+                <w:i/>
+              </w:rPr>
+            </m:ctrlPr>
+          </m:sSubPr>
+          <m:e>
+            <m:r>
+              <w:rPr>
+                <w:rFonts w:ascii="Cambria Math" w:hAnsi="Cambria Math"/>
+              </w:rPr>
+              <m:t>X</m:t>
+            </m:r>
+          </m:e>
+          <m:sub>
+            <m:r>
+              <w:rPr>
+                <w:rFonts w:ascii="Cambria Math" w:hAnsi="Cambria Math"/>
+              </w:rPr>
+              <m:t>0</m:t>
+            </m:r>
+          </m:sub>
+        </m:sSub>
+      </m:oMath>
+      <w:r>
+        <w:rPr>
+          <w:rFonts w:eastAsiaTheme="minorEastAsia"/>
+        </w:rPr>
+        <w:t>)</w:t>
+      </w:r>
+    </w:p>
+    <w:p>
+      <w:pPr>
+        <w:pStyle w:val="Prrafodelista"/>
+      </w:pPr>
+      <w:r>
+        <w:rPr>
+          <w:rFonts w:eastAsiaTheme="minorEastAsia"/>
+        </w:rPr>
+        <w:t xml:space="preserve">Cada entrada </w:t>
+      </w:r>
+      <m:oMath>
+        <m:sSub>
+          <m:sSubPr>
+            <m:ctrlPr>
+              <w:rPr>
+                <w:rFonts w:ascii="Cambria Math" w:eastAsiaTheme="minorEastAsia" w:hAnsi="Cambria Math"/>
+                <w:i/>
+              </w:rPr>
+            </m:ctrlPr>
+          </m:sSubPr>
+          <m:e>
+            <m:r>
+              <w:rPr>
+                <w:rFonts w:ascii="Cambria Math" w:eastAsiaTheme="minorEastAsia" w:hAnsi="Cambria Math"/>
+              </w:rPr>
+              <m:t>X</m:t>
+            </m:r>
+          </m:e>
+          <m:sub>
+            <m:r>
+              <w:rPr>
+                <w:rFonts w:ascii="Cambria Math" w:eastAsiaTheme="minorEastAsia" w:hAnsi="Cambria Math"/>
+              </w:rPr>
+              <m:t>n</m:t>
+            </m:r>
+          </m:sub>
+        </m:sSub>
+      </m:oMath>
+      <w:r>
+        <w:rPr>
+          <w:rFonts w:eastAsiaTheme="minorEastAsia"/>
+        </w:rPr>
+        <w:t xml:space="preserve"> va a tener un peso asociado </w:t>
+      </w:r>
+      <m:oMath>
+        <m:sSub>
+          <m:sSubPr>
+            <m:ctrlPr>
+              <w:rPr>
+                <w:rFonts w:ascii="Cambria Math" w:eastAsiaTheme="minorEastAsia" w:hAnsi="Cambria Math"/>
+                <w:i/>
+              </w:rPr>
+            </m:ctrlPr>
+          </m:sSubPr>
+          <m:e>
+            <m:r>
+              <w:rPr>
+                <w:rFonts w:ascii="Cambria Math" w:eastAsiaTheme="minorEastAsia" w:hAnsi="Cambria Math"/>
+              </w:rPr>
+              <m:t>W</m:t>
+            </m:r>
+          </m:e>
+          <m:sub>
+            <m:r>
+              <w:rPr>
+                <w:rFonts w:ascii="Cambria Math" w:eastAsiaTheme="minorEastAsia" w:hAnsi="Cambria Math"/>
+              </w:rPr>
+              <m:t>n</m:t>
+            </m:r>
+          </m:sub>
+        </m:sSub>
+      </m:oMath>
+    </w:p>
+    <w:p>
+      <w:pPr>
+        <w:pStyle w:val="Prrafodelista"/>
+      </w:pPr>
+      <w:r>
+        <w:rPr>
+          <w:noProof/>
+        </w:rPr>
+        <w:drawing>
+          <wp:inline distT="0" distB="0" distL="0" distR="0" wp14:anchorId="2169D3F6" wp14:editId="5DF00A55">
+            <wp:extent cx="4475433" cy="3124200"/>
+            <wp:effectExtent l="0" t="0" r="1905" b="0"/>
+            <wp:docPr id="170600418" name="Imagen 1" descr="Calendario&#10;&#10;Descripción generada automáticamente con confianza baja"/>
+            <wp:cNvGraphicFramePr>
+              <a:graphicFrameLocks xmlns:a="http://schemas.openxmlformats.org/drawingml/2006/main" noChangeAspect="1"/>
+            </wp:cNvGraphicFramePr>
+            <a:graphic xmlns:a="http://schemas.openxmlformats.org/drawingml/2006/main">
+              <a:graphicData uri="http://schemas.openxmlformats.org/drawingml/2006/picture">
+                <pic:pic xmlns:pic="http://schemas.openxmlformats.org/drawingml/2006/picture">
+                  <pic:nvPicPr>
+                    <pic:cNvPr id="170600418" name="Imagen 1" descr="Calendario&#10;&#10;Descripción generada automáticamente con confianza baja"/>
+                    <pic:cNvPicPr/>
+                  </pic:nvPicPr>
+                  <pic:blipFill>
+                    <a:blip r:embed="rId13"/>
+                    <a:stretch>
+                      <a:fillRect/>
+                    </a:stretch>
+                  </pic:blipFill>
+                  <pic:spPr>
+                    <a:xfrm>
+                      <a:off x="0" y="0"/>
+                      <a:ext cx="4482313" cy="3129003"/>
+                    </a:xfrm>
+                    <a:prstGeom prst="rect">
+                      <a:avLst/>
+                    </a:prstGeom>
+                  </pic:spPr>
+                </pic:pic>
+              </a:graphicData>
+            </a:graphic>
+          </wp:inline>
+        </w:drawing>
+      </w:r>
+    </w:p>
+    <w:p>
+      <w:pPr>
+        <w:pStyle w:val="Prrafodelista"/>
+        <w:numPr>
+          <w:ilvl w:val="1"/>
+          <w:numId w:val="7"/>
+        </w:numPr>
+      </w:pPr>
+      <w:r>
+        <w:t>Que representan los 3 elementos que se dan como entrada?</w:t>
+      </w:r>
+    </w:p>
+    <w:p>
+      <w:pPr>
+        <w:pStyle w:val="Prrafodelista"/>
+        <w:ind w:left="1440"/>
+      </w:pPr>
+      <w:r>
+        <w:t>El umbral y las otras son las entradas</w:t>
+      </w:r>
+    </w:p>
+    <w:p>
+      <w:pPr>
+        <w:pStyle w:val="Prrafodelista"/>
+        <w:numPr>
+          <w:ilvl w:val="1"/>
+          <w:numId w:val="7"/>
+        </w:numPr>
+      </w:pPr>
+      <w:r>
+        <w:t>Porque se modifican los pesos en algunos casos?</w:t>
+      </w:r>
+    </w:p>
+    <w:p>
+      <w:pPr>
+        <w:pStyle w:val="Prrafodelista"/>
+        <w:ind w:left="1440"/>
+      </w:pPr>
+      <w:r>
+        <w:t>Porque hay error</w:t>
+      </w:r>
+    </w:p>
+    <w:p>
+      <w:pPr>
+        <w:pStyle w:val="Prrafodelista"/>
+        <w:numPr>
+          <w:ilvl w:val="1"/>
+          <w:numId w:val="7"/>
+        </w:numPr>
+      </w:pPr>
+      <w:r>
+        <w:t>Como se obtiene la columna de la “Salida calculada”?</w:t>
+      </w:r>
+    </w:p>
+    <w:p>
+      <w:pPr>
+        <w:ind w:left="1440"/>
+      </w:pPr>
+      <w:r>
+        <w:t xml:space="preserve">Se aplica una función, no sé si siempre es </w:t>
+      </w:r>
+      <m:oMath>
+        <m:nary>
+          <m:naryPr>
+            <m:chr m:val="∑"/>
+            <m:subHide m:val="1"/>
+            <m:supHide m:val="1"/>
+            <m:ctrlPr>
+              <w:rPr>
+                <w:rFonts w:ascii="Cambria Math" w:hAnsi="Cambria Math"/>
+                <w:i/>
+              </w:rPr>
+            </m:ctrlPr>
+          </m:naryPr>
+          <m:sub>
+            <m:ctrlPr>
+              <w:rPr>
+                <w:rFonts w:ascii="Cambria Math" w:hAnsi="Cambria Math" w:cs="Arial"/>
+                <w:i/>
+              </w:rPr>
+            </m:ctrlPr>
+          </m:sub>
+          <m:sup>
+            <m:ctrlPr>
+              <w:rPr>
+                <w:rFonts w:ascii="Cambria Math" w:hAnsi="Cambria Math" w:cs="Arial"/>
+                <w:i/>
+              </w:rPr>
+            </m:ctrlPr>
+          </m:sup>
+          <m:e>
+            <m:sSub>
+              <m:sSubPr>
+                <m:ctrlPr>
+                  <w:rPr>
+                    <w:rFonts w:ascii="Cambria Math" w:hAnsi="Cambria Math"/>
+                    <w:i/>
+                  </w:rPr>
+                </m:ctrlPr>
+              </m:sSubPr>
+              <m:e>
+                <m:r>
+                  <w:rPr>
+                    <w:rFonts w:ascii="Cambria Math" w:hAnsi="Cambria Math"/>
+                  </w:rPr>
+                  <m:t>X</m:t>
+                </m:r>
+                <m:ctrlPr>
+                  <w:rPr>
+                    <w:rFonts w:ascii="Cambria Math" w:eastAsia="Cambria Math" w:hAnsi="Cambria Math" w:cs="Cambria Math"/>
+                    <w:i/>
+                  </w:rPr>
+                </m:ctrlPr>
+              </m:e>
+              <m:sub>
+                <m:r>
+                  <w:rPr>
+                    <w:rFonts w:ascii="Cambria Math" w:hAnsi="Cambria Math"/>
+                  </w:rPr>
+                  <m:t>n</m:t>
+                </m:r>
+              </m:sub>
+            </m:sSub>
+            <m:r>
+              <w:rPr>
+                <w:rFonts w:ascii="Cambria Math" w:hAnsi="Cambria Math"/>
+              </w:rPr>
+              <m:t>*</m:t>
+            </m:r>
+            <m:sSub>
+              <m:sSubPr>
+                <m:ctrlPr>
+                  <w:rPr>
+                    <w:rFonts w:ascii="Cambria Math" w:hAnsi="Cambria Math"/>
+                    <w:i/>
+                  </w:rPr>
+                </m:ctrlPr>
+              </m:sSubPr>
+              <m:e>
+                <m:r>
+                  <w:rPr>
+                    <w:rFonts w:ascii="Cambria Math" w:hAnsi="Cambria Math"/>
+                  </w:rPr>
+                  <m:t>W</m:t>
+                </m:r>
+              </m:e>
+              <m:sub>
+                <m:r>
+                  <w:rPr>
+                    <w:rFonts w:ascii="Cambria Math" w:hAnsi="Cambria Math"/>
+                  </w:rPr>
+                  <m:t>n</m:t>
+                </m:r>
+              </m:sub>
+            </m:sSub>
+            <m:ctrlPr>
+              <w:rPr>
+                <w:rFonts w:ascii="Cambria Math" w:hAnsi="Cambria Math" w:cs="Arial"/>
+                <w:i/>
+              </w:rPr>
+            </m:ctrlPr>
+          </m:e>
+        </m:nary>
+      </m:oMath>
+      <w:r>
+        <w:rPr>
+          <w:rFonts w:eastAsiaTheme="minorEastAsia"/>
+        </w:rPr>
+        <w:t xml:space="preserve"> o puede variar</w:t>
+      </w:r>
+    </w:p>
+    <w:p>
+      <w:r>
+        <w:tab/>
+      </w:r>
+    </w:p>
+    <w:p>
+      <w:pPr>
+        <w:ind w:firstLine="708"/>
+      </w:pPr>
+      <w:r>
+        <w:t>Procedimiento de la iteración:</w:t>
+      </w:r>
+    </w:p>
+    <w:p>
+      <w:pPr>
+        <w:ind w:left="708"/>
+      </w:pPr>
+      <w:r>
+        <w:t>Partimos de los pesos, hacemos la salida y luego calculamos un error</w:t>
+      </w:r>
+    </w:p>
+    <w:p>
+      <w:pPr>
+        <w:ind w:left="708"/>
+        <w:rPr>
+          <w:rFonts w:eastAsiaTheme="minorEastAsia"/>
+        </w:rPr>
+      </w:pPr>
+      <w:r>
+        <w:t xml:space="preserve">La salida se calcula haciendo la sumatoria de cada peso por su entrada -&gt; </w:t>
+      </w:r>
+      <w:bookmarkStart w:id="3" w:name="_Hlk147185656"/>
+      <m:oMath>
+        <m:nary>
+          <m:naryPr>
+            <m:chr m:val="∑"/>
+            <m:subHide m:val="1"/>
+            <m:supHide m:val="1"/>
+            <m:ctrlPr>
+              <w:rPr>
+                <w:rFonts w:ascii="Cambria Math" w:hAnsi="Cambria Math"/>
+                <w:i/>
+              </w:rPr>
+            </m:ctrlPr>
+          </m:naryPr>
+          <m:sub>
+            <m:ctrlPr>
+              <w:rPr>
+                <w:rFonts w:ascii="Cambria Math" w:hAnsi="Cambria Math" w:cs="Arial"/>
+                <w:i/>
+              </w:rPr>
+            </m:ctrlPr>
+          </m:sub>
+          <m:sup>
+            <m:ctrlPr>
+              <w:rPr>
+                <w:rFonts w:ascii="Cambria Math" w:hAnsi="Cambria Math" w:cs="Arial"/>
+                <w:i/>
+              </w:rPr>
+            </m:ctrlPr>
+          </m:sup>
+          <m:e>
+            <m:sSub>
+              <m:sSubPr>
+                <m:ctrlPr>
+                  <w:rPr>
+                    <w:rFonts w:ascii="Cambria Math" w:hAnsi="Cambria Math"/>
+                    <w:i/>
+                  </w:rPr>
+                </m:ctrlPr>
+              </m:sSubPr>
+              <m:e>
+                <m:r>
+                  <w:rPr>
+                    <w:rFonts w:ascii="Cambria Math" w:hAnsi="Cambria Math"/>
+                  </w:rPr>
+                  <m:t>X</m:t>
+                </m:r>
+                <m:ctrlPr>
+                  <w:rPr>
+                    <w:rFonts w:ascii="Cambria Math" w:eastAsia="Cambria Math" w:hAnsi="Cambria Math" w:cs="Cambria Math"/>
+                    <w:i/>
+                  </w:rPr>
+                </m:ctrlPr>
+              </m:e>
+              <m:sub>
+                <m:r>
+                  <w:rPr>
+                    <w:rFonts w:ascii="Cambria Math" w:hAnsi="Cambria Math"/>
+                  </w:rPr>
+                  <m:t>n</m:t>
+                </m:r>
+              </m:sub>
+            </m:sSub>
+            <m:r>
+              <w:rPr>
+                <w:rFonts w:ascii="Cambria Math" w:hAnsi="Cambria Math"/>
+              </w:rPr>
+              <m:t>*</m:t>
+            </m:r>
+            <m:sSub>
+              <m:sSubPr>
+                <m:ctrlPr>
+                  <w:rPr>
+                    <w:rFonts w:ascii="Cambria Math" w:hAnsi="Cambria Math"/>
+                    <w:i/>
+                  </w:rPr>
+                </m:ctrlPr>
+              </m:sSubPr>
+              <m:e>
+                <m:r>
+                  <w:rPr>
+                    <w:rFonts w:ascii="Cambria Math" w:hAnsi="Cambria Math"/>
+                  </w:rPr>
+                  <m:t>W</m:t>
+                </m:r>
+              </m:e>
+              <m:sub>
+                <m:r>
+                  <w:rPr>
+                    <w:rFonts w:ascii="Cambria Math" w:hAnsi="Cambria Math"/>
+                  </w:rPr>
+                  <m:t>n</m:t>
+                </m:r>
+              </m:sub>
+            </m:sSub>
+            <m:ctrlPr>
+              <w:rPr>
+                <w:rFonts w:ascii="Cambria Math" w:hAnsi="Cambria Math" w:cs="Arial"/>
+                <w:i/>
+              </w:rPr>
+            </m:ctrlPr>
+          </m:e>
+        </m:nary>
+      </m:oMath>
+      <w:bookmarkEnd w:id="3"/>
+    </w:p>
+    <w:p>
+      <w:pPr>
+        <w:ind w:left="708"/>
+      </w:pPr>
+      <w:r>
+        <w:lastRenderedPageBreak/>
+        <w:t>Esa salida se evalúa a través de una función de trasferencia o activación que tiene forma de escalón y puede tomar los valores de 0 y 1 ó 1 y -1 dependiendo de cómo la fijemos.</w:t>
+      </w:r>
+    </w:p>
+    <w:p>
+      <w:pPr>
+        <w:ind w:left="708"/>
+      </w:pPr>
+      <w:r>
+        <w:t>Esa función escalón permite que la salida tenga dos valores extremos</w:t>
+      </w:r>
+    </w:p>
+    <w:p>
+      <w:pPr>
+        <w:ind w:left="708"/>
+      </w:pPr>
+      <w:r>
+        <w:t>Esa salida calculada (Columna 4) se compara con la salida deseada (Columna 2)</w:t>
+      </w:r>
+    </w:p>
+    <w:p>
+      <w:pPr>
+        <w:ind w:left="708"/>
+      </w:pPr>
+      <w:r>
+        <w:t>Con eso se calcula el error -&gt; salida deseada - salida calculada</w:t>
+      </w:r>
+    </w:p>
+    <w:p>
+      <w:pPr>
+        <w:ind w:left="708"/>
+      </w:pPr>
+      <w:r>
+        <w:t>Si el error es cero, los pesos no se van a modificar y con esos pesos voy a pasar la otra entrada (Por esto las dos primeras filas de pesos son iguales y después cambian).</w:t>
+      </w:r>
+    </w:p>
+    <w:p>
+      <w:pPr>
+        <w:ind w:left="708"/>
+      </w:pPr>
+      <w:r>
+        <w:t>Se vuelve a calcular la salida y en base a esa salida el error.</w:t>
+      </w:r>
+    </w:p>
+    <w:p>
+      <w:pPr>
+        <w:ind w:left="708"/>
+        <w:rPr>
+          <w:u w:val="single"/>
+        </w:rPr>
+      </w:pPr>
+      <w:r>
+        <w:t xml:space="preserve">Si hay error hay que ajustar los pesos, a los pesos actuales se le suma el producto del error por la entrada, esto se hace con todas las entradas solo que cuando no hubo error se </w:t>
+      </w:r>
+      <w:r>
+        <w:t>está</w:t>
+      </w:r>
+      <w:r>
+        <w:t xml:space="preserve"> multiplicando por cero</w:t>
+      </w:r>
+    </w:p>
     <w:sectPr>
       <w:pgSz w:w="11906" w:h="16838"/>
       <w:pgMar w:top="907" w:right="907" w:bottom="907" w:left="907" w:header="708" w:footer="708" w:gutter="0"/>
@@ -4560,6 +5185,95 @@
       </w:pPr>
     </w:lvl>
   </w:abstractNum>
+  <w:abstractNum w:abstractNumId="6" w15:restartNumberingAfterBreak="0">
+    <w:nsid w:val="74C9221D"/>
+    <w:multiLevelType w:val="hybridMultilevel"/>
+    <w:tmpl w:val="E95E44C8"/>
+    <w:lvl w:ilvl="0" w:tplc="2C0A0011">
+      <w:start w:val="1"/>
+      <w:numFmt w:val="decimal"/>
+      <w:lvlText w:val="%1)"/>
+      <w:lvlJc w:val="left"/>
+      <w:pPr>
+        <w:ind w:left="720" w:hanging="360"/>
+      </w:pPr>
+      <w:rPr>
+        <w:rFonts w:hint="default"/>
+      </w:rPr>
+    </w:lvl>
+    <w:lvl w:ilvl="1" w:tplc="2C0A0019">
+      <w:start w:val="1"/>
+      <w:numFmt w:val="lowerLetter"/>
+      <w:lvlText w:val="%2."/>
+      <w:lvlJc w:val="left"/>
+      <w:pPr>
+        <w:ind w:left="1440" w:hanging="360"/>
+      </w:pPr>
+    </w:lvl>
+    <w:lvl w:ilvl="2" w:tplc="2C0A001B" w:tentative="1">
+      <w:start w:val="1"/>
+      <w:numFmt w:val="lowerRoman"/>
+      <w:lvlText w:val="%3."/>
+      <w:lvlJc w:val="right"/>
+      <w:pPr>
+        <w:ind w:left="2160" w:hanging="180"/>
+      </w:pPr>
+    </w:lvl>
+    <w:lvl w:ilvl="3" w:tplc="2C0A000F" w:tentative="1">
+      <w:start w:val="1"/>
+      <w:numFmt w:val="decimal"/>
+      <w:lvlText w:val="%4."/>
+      <w:lvlJc w:val="left"/>
+      <w:pPr>
+        <w:ind w:left="2880" w:hanging="360"/>
+      </w:pPr>
+    </w:lvl>
+    <w:lvl w:ilvl="4" w:tplc="2C0A0019" w:tentative="1">
+      <w:start w:val="1"/>
+      <w:numFmt w:val="lowerLetter"/>
+      <w:lvlText w:val="%5."/>
+      <w:lvlJc w:val="left"/>
+      <w:pPr>
+        <w:ind w:left="3600" w:hanging="360"/>
+      </w:pPr>
+    </w:lvl>
+    <w:lvl w:ilvl="5" w:tplc="2C0A001B" w:tentative="1">
+      <w:start w:val="1"/>
+      <w:numFmt w:val="lowerRoman"/>
+      <w:lvlText w:val="%6."/>
+      <w:lvlJc w:val="right"/>
+      <w:pPr>
+        <w:ind w:left="4320" w:hanging="180"/>
+      </w:pPr>
+    </w:lvl>
+    <w:lvl w:ilvl="6" w:tplc="2C0A000F" w:tentative="1">
+      <w:start w:val="1"/>
+      <w:numFmt w:val="decimal"/>
+      <w:lvlText w:val="%7."/>
+      <w:lvlJc w:val="left"/>
+      <w:pPr>
+        <w:ind w:left="5040" w:hanging="360"/>
+      </w:pPr>
+    </w:lvl>
+    <w:lvl w:ilvl="7" w:tplc="2C0A0019" w:tentative="1">
+      <w:start w:val="1"/>
+      <w:numFmt w:val="lowerLetter"/>
+      <w:lvlText w:val="%8."/>
+      <w:lvlJc w:val="left"/>
+      <w:pPr>
+        <w:ind w:left="5760" w:hanging="360"/>
+      </w:pPr>
+    </w:lvl>
+    <w:lvl w:ilvl="8" w:tplc="2C0A001B" w:tentative="1">
+      <w:start w:val="1"/>
+      <w:numFmt w:val="lowerRoman"/>
+      <w:lvlText w:val="%9."/>
+      <w:lvlJc w:val="right"/>
+      <w:pPr>
+        <w:ind w:left="6480" w:hanging="180"/>
+      </w:pPr>
+    </w:lvl>
+  </w:abstractNum>
   <w:num w:numId="1" w16cid:durableId="549539095">
     <w:abstractNumId w:val="0"/>
   </w:num>
@@ -4577,6 +5291,9 @@
   </w:num>
   <w:num w:numId="6" w16cid:durableId="339042428">
     <w:abstractNumId w:val="5"/>
+  </w:num>
+  <w:num w:numId="7" w16cid:durableId="150602497">
+    <w:abstractNumId w:val="6"/>
   </w:num>
 </w:numbering>
 </file>
@@ -5090,6 +5807,7 @@
   <w:style w:type="character" w:default="1" w:styleId="Fuentedeprrafopredeter">
     <w:name w:val="Default Paragraph Font"/>
     <w:uiPriority w:val="1"/>
+    <w:semiHidden/>
     <w:unhideWhenUsed/>
   </w:style>
   <w:style w:type="table" w:default="1" w:styleId="Tablanormal">

</xml_diff>

<commit_message>
Clase de redes neuronales lista
</commit_message>
<xml_diff>
--- a/Práctico/Segundo/macheteReconocimientoPatrones.docx
+++ b/Práctico/Segundo/macheteReconocimientoPatrones.docx
@@ -4569,6 +4569,120 @@
     <w:p>
       <w:pPr>
         <w:ind w:left="708"/>
+        <w:rPr>
+          <w:rFonts w:eastAsiaTheme="minorEastAsia"/>
+        </w:rPr>
+      </w:pPr>
+      <w:r>
+        <w:t xml:space="preserve">Importante: En el ajuste de pesos también se incluye el alfa </w:t>
+      </w:r>
+      <m:oMath>
+        <m:r>
+          <w:rPr>
+            <w:rFonts w:ascii="Cambria Math" w:hAnsi="Cambria Math"/>
+          </w:rPr>
+          <m:t>(α)</m:t>
+        </m:r>
+      </m:oMath>
+      <w:r>
+        <w:rPr>
+          <w:rFonts w:eastAsiaTheme="minorEastAsia"/>
+        </w:rPr>
+        <w:t xml:space="preserve"> que viene como dato que es el factor de ganancia. Entonces quedaría:</w:t>
+      </w:r>
+    </w:p>
+    <w:p>
+      <w:pPr>
+        <w:ind w:left="708"/>
+      </w:pPr>
+      <m:oMathPara>
+        <m:oMath>
+          <m:d>
+            <m:dPr>
+              <m:begChr m:val="{"/>
+              <m:endChr m:val="}"/>
+              <m:ctrlPr>
+                <w:rPr>
+                  <w:rFonts w:ascii="Cambria Math" w:hAnsi="Cambria Math"/>
+                  <w:i/>
+                </w:rPr>
+              </m:ctrlPr>
+            </m:dPr>
+            <m:e>
+              <m:r>
+                <w:rPr>
+                  <w:rFonts w:ascii="Cambria Math" w:hAnsi="Cambria Math"/>
+                </w:rPr>
+                <m:t>Pesos actuales</m:t>
+              </m:r>
+            </m:e>
+          </m:d>
+          <m:r>
+            <w:rPr>
+              <w:rFonts w:ascii="Cambria Math" w:hAnsi="Cambria Math"/>
+            </w:rPr>
+            <m:t>+α*Error*</m:t>
+          </m:r>
+          <m:d>
+            <m:dPr>
+              <m:begChr m:val="{"/>
+              <m:endChr m:val="}"/>
+              <m:ctrlPr>
+                <w:rPr>
+                  <w:rFonts w:ascii="Cambria Math" w:hAnsi="Cambria Math"/>
+                  <w:i/>
+                </w:rPr>
+              </m:ctrlPr>
+            </m:dPr>
+            <m:e>
+              <m:r>
+                <w:rPr>
+                  <w:rFonts w:ascii="Cambria Math" w:hAnsi="Cambria Math"/>
+                </w:rPr>
+                <m:t>Entrada</m:t>
+              </m:r>
+            </m:e>
+          </m:d>
+          <m:r>
+            <w:rPr>
+              <w:rFonts w:ascii="Cambria Math" w:hAnsi="Cambria Math"/>
+            </w:rPr>
+            <m:t>=</m:t>
+          </m:r>
+          <m:d>
+            <m:dPr>
+              <m:begChr m:val="{"/>
+              <m:endChr m:val="}"/>
+              <m:ctrlPr>
+                <w:rPr>
+                  <w:rFonts w:ascii="Cambria Math" w:hAnsi="Cambria Math"/>
+                  <w:i/>
+                </w:rPr>
+              </m:ctrlPr>
+            </m:dPr>
+            <m:e>
+              <m:r>
+                <w:rPr>
+                  <w:rFonts w:ascii="Cambria Math" w:hAnsi="Cambria Math"/>
+                </w:rPr>
+                <m:t>Pesos ajustados</m:t>
+              </m:r>
+            </m:e>
+          </m:d>
+        </m:oMath>
+      </m:oMathPara>
+    </w:p>
+    <w:p>
+      <w:pPr>
+        <w:ind w:left="708"/>
+      </w:pPr>
+      <w:r>
+        <w:t>Si hubo aunque sea un error, esa red no está estable, no aprendió, es necesario seguir iterando.</w:t>
+      </w:r>
+    </w:p>
+    <w:p>
+      <w:pPr>
+        <w:ind w:left="708"/>
       </w:pPr>
       <w:r>
         <w:t>Se vuelve a calcular la salida y en base a esa salida el error.</w:t>
@@ -4577,18 +4691,492 @@
     <w:p>
       <w:pPr>
         <w:ind w:left="708"/>
+      </w:pPr>
+      <w:r>
+        <w:t xml:space="preserve">Si hay error hay que ajustar los pesos, a los pesos actuales se le suma el producto del error por la entrada, esto se hace con todas las entradas solo que cuando no hubo error se </w:t>
+      </w:r>
+      <w:r>
+        <w:t>está</w:t>
+      </w:r>
+      <w:r>
+        <w:t xml:space="preserve"> multiplicando por cero</w:t>
+      </w:r>
+    </w:p>
+    <w:p/>
+    <w:p>
+      <w:r>
+        <w:t>Adaline</w:t>
+      </w:r>
+    </w:p>
+    <w:p>
+      <w:r>
+        <w:t>Diferencia entre perceptrón y adaline: La diferencia fundamental radica en la función de transferencia o de activación, en perceptrón tiene una forma de escalón mientras que en adaline toma la forma de una rampa porque permite que haya un margen de error, este es el error cuadrático aceptable</w:t>
+      </w:r>
+    </w:p>
+    <w:p/>
+    <w:p>
+      <w:r>
+        <w:t xml:space="preserve">Ejercicio adaline: </w:t>
+      </w:r>
+      <w:hyperlink r:id="rId14" w:history="1">
+        <w:r>
+          <w:rPr>
+            <w:rStyle w:val="Hipervnculo"/>
+          </w:rPr>
+          <w:t>https://youtu.be/vUYazAzwOWM?t=2159</w:t>
+        </w:r>
+      </w:hyperlink>
+      <w:r>
+        <w:t xml:space="preserve"> </w:t>
+      </w:r>
+    </w:p>
+    <w:p/>
+    <w:p>
+      <w:r>
+        <w:t>Pasos:</w:t>
+      </w:r>
+    </w:p>
+    <w:p>
+      <w:pPr>
+        <w:pStyle w:val="Prrafodelista"/>
+        <w:numPr>
+          <w:ilvl w:val="0"/>
+          <w:numId w:val="8"/>
+        </w:numPr>
         <w:rPr>
           <w:u w:val="single"/>
         </w:rPr>
       </w:pPr>
       <w:r>
-        <w:t xml:space="preserve">Si hay error hay que ajustar los pesos, a los pesos actuales se le suma el producto del error por la entrada, esto se hace con todas las entradas solo que cuando no hubo error se </w:t>
-      </w:r>
-      <w:r>
-        <w:t>está</w:t>
-      </w:r>
-      <w:r>
-        <w:t xml:space="preserve"> multiplicando por cero</w:t>
+        <w:t>Fijar el error medio cuadrático aceptable</w:t>
+      </w:r>
+    </w:p>
+    <w:p>
+      <w:pPr>
+        <w:pStyle w:val="Prrafodelista"/>
+        <w:numPr>
+          <w:ilvl w:val="0"/>
+          <w:numId w:val="8"/>
+        </w:numPr>
+        <w:rPr>
+          <w:u w:val="single"/>
+        </w:rPr>
+      </w:pPr>
+      <w:r>
+        <w:t xml:space="preserve">Fijar valor de alfa </w:t>
+      </w:r>
+      <m:oMath>
+        <m:r>
+          <w:rPr>
+            <w:rFonts w:ascii="Cambria Math" w:hAnsi="Cambria Math"/>
+          </w:rPr>
+          <m:t>(α)</m:t>
+        </m:r>
+      </m:oMath>
+    </w:p>
+    <w:p>
+      <w:pPr>
+        <w:pStyle w:val="Prrafodelista"/>
+        <w:numPr>
+          <w:ilvl w:val="0"/>
+          <w:numId w:val="8"/>
+        </w:numPr>
+        <w:rPr>
+          <w:u w:val="single"/>
+        </w:rPr>
+      </w:pPr>
+      <w:r>
+        <w:rPr>
+          <w:rFonts w:eastAsiaTheme="minorEastAsia"/>
+        </w:rPr>
+        <w:t>Asignar valores aleatorios a los pesos</w:t>
+      </w:r>
+    </w:p>
+    <w:p>
+      <w:pPr>
+        <w:pStyle w:val="Prrafodelista"/>
+        <w:numPr>
+          <w:ilvl w:val="0"/>
+          <w:numId w:val="8"/>
+        </w:numPr>
+        <w:rPr>
+          <w:u w:val="single"/>
+        </w:rPr>
+      </w:pPr>
+      <w:r>
+        <w:rPr>
+          <w:rFonts w:eastAsiaTheme="minorEastAsia"/>
+        </w:rPr>
+        <w:t>Presentar vector de entrada</w:t>
+      </w:r>
+    </w:p>
+    <w:p>
+      <w:pPr>
+        <w:pStyle w:val="Prrafodelista"/>
+        <w:numPr>
+          <w:ilvl w:val="0"/>
+          <w:numId w:val="8"/>
+        </w:numPr>
+        <w:rPr>
+          <w:u w:val="single"/>
+        </w:rPr>
+      </w:pPr>
+      <w:r>
+        <w:rPr>
+          <w:rFonts w:eastAsiaTheme="minorEastAsia"/>
+        </w:rPr>
+        <w:t>Obtener la salida lineal (función rampa) de la red:</w:t>
+      </w:r>
+    </w:p>
+    <w:p>
+      <w:pPr>
+        <w:pStyle w:val="Prrafodelista"/>
+        <w:rPr>
+          <w:u w:val="single"/>
+        </w:rPr>
+      </w:pPr>
+      <m:oMathPara>
+        <m:oMath>
+          <m:nary>
+            <m:naryPr>
+              <m:chr m:val="∑"/>
+              <m:subHide m:val="1"/>
+              <m:supHide m:val="1"/>
+              <m:ctrlPr>
+                <w:rPr>
+                  <w:rFonts w:ascii="Cambria Math" w:hAnsi="Cambria Math"/>
+                  <w:i/>
+                </w:rPr>
+              </m:ctrlPr>
+            </m:naryPr>
+            <m:sub>
+              <m:ctrlPr>
+                <w:rPr>
+                  <w:rFonts w:ascii="Cambria Math" w:hAnsi="Cambria Math" w:cs="Arial"/>
+                  <w:i/>
+                </w:rPr>
+              </m:ctrlPr>
+            </m:sub>
+            <m:sup>
+              <m:ctrlPr>
+                <w:rPr>
+                  <w:rFonts w:ascii="Cambria Math" w:hAnsi="Cambria Math" w:cs="Arial"/>
+                  <w:i/>
+                </w:rPr>
+              </m:ctrlPr>
+            </m:sup>
+            <m:e>
+              <m:sSub>
+                <m:sSubPr>
+                  <m:ctrlPr>
+                    <w:rPr>
+                      <w:rFonts w:ascii="Cambria Math" w:hAnsi="Cambria Math"/>
+                      <w:i/>
+                    </w:rPr>
+                  </m:ctrlPr>
+                </m:sSubPr>
+                <m:e>
+                  <m:r>
+                    <w:rPr>
+                      <w:rFonts w:ascii="Cambria Math" w:hAnsi="Cambria Math"/>
+                    </w:rPr>
+                    <m:t>X</m:t>
+                  </m:r>
+                  <m:ctrlPr>
+                    <w:rPr>
+                      <w:rFonts w:ascii="Cambria Math" w:eastAsia="Cambria Math" w:hAnsi="Cambria Math" w:cs="Cambria Math"/>
+                      <w:i/>
+                    </w:rPr>
+                  </m:ctrlPr>
+                </m:e>
+                <m:sub>
+                  <m:r>
+                    <w:rPr>
+                      <w:rFonts w:ascii="Cambria Math" w:hAnsi="Cambria Math"/>
+                    </w:rPr>
+                    <m:t>n</m:t>
+                  </m:r>
+                </m:sub>
+              </m:sSub>
+              <m:r>
+                <w:rPr>
+                  <w:rFonts w:ascii="Cambria Math" w:hAnsi="Cambria Math"/>
+                </w:rPr>
+                <m:t>*</m:t>
+              </m:r>
+              <m:sSub>
+                <m:sSubPr>
+                  <m:ctrlPr>
+                    <w:rPr>
+                      <w:rFonts w:ascii="Cambria Math" w:hAnsi="Cambria Math"/>
+                      <w:i/>
+                    </w:rPr>
+                  </m:ctrlPr>
+                </m:sSubPr>
+                <m:e>
+                  <m:r>
+                    <w:rPr>
+                      <w:rFonts w:ascii="Cambria Math" w:hAnsi="Cambria Math"/>
+                    </w:rPr>
+                    <m:t>W</m:t>
+                  </m:r>
+                </m:e>
+                <m:sub>
+                  <m:r>
+                    <w:rPr>
+                      <w:rFonts w:ascii="Cambria Math" w:hAnsi="Cambria Math"/>
+                    </w:rPr>
+                    <m:t>n</m:t>
+                  </m:r>
+                </m:sub>
+              </m:sSub>
+              <m:ctrlPr>
+                <w:rPr>
+                  <w:rFonts w:ascii="Cambria Math" w:hAnsi="Cambria Math" w:cs="Arial"/>
+                  <w:i/>
+                </w:rPr>
+              </m:ctrlPr>
+            </m:e>
+          </m:nary>
+        </m:oMath>
+      </m:oMathPara>
+    </w:p>
+    <w:p>
+      <w:pPr>
+        <w:pStyle w:val="Prrafodelista"/>
+        <w:numPr>
+          <w:ilvl w:val="0"/>
+          <w:numId w:val="8"/>
+        </w:numPr>
+        <w:rPr>
+          <w:u w:val="single"/>
+        </w:rPr>
+      </w:pPr>
+      <w:r>
+        <w:t>Calcular el error -&gt; Salida esperada – Salida calculada</w:t>
+      </w:r>
+    </w:p>
+    <w:p>
+      <w:pPr>
+        <w:pStyle w:val="Prrafodelista"/>
+        <w:numPr>
+          <w:ilvl w:val="0"/>
+          <w:numId w:val="8"/>
+        </w:numPr>
+        <w:rPr>
+          <w:u w:val="single"/>
+        </w:rPr>
+      </w:pPr>
+      <w:r>
+        <w:t>Actualizar pesos</w:t>
+      </w:r>
+    </w:p>
+    <w:p>
+      <w:pPr>
+        <w:pStyle w:val="Prrafodelista"/>
+        <w:numPr>
+          <w:ilvl w:val="0"/>
+          <w:numId w:val="8"/>
+        </w:numPr>
+        <w:rPr>
+          <w:u w:val="single"/>
+        </w:rPr>
+      </w:pPr>
+      <w:r>
+        <w:t>Con los nuevos pesos probar la siguiente entrada</w:t>
+      </w:r>
+    </w:p>
+    <w:p>
+      <w:pPr>
+        <w:rPr>
+          <w:u w:val="single"/>
+        </w:rPr>
+      </w:pPr>
+    </w:p>
+    <w:p>
+      <w:r>
+        <w:t>Es igual a perceptrón, lo único a tener en cuenta es que hay que guardar los errores para compararlos con el error medio cuadrático para definir si la red es estable o no. Esto se hace una vez que se terminaron las entradas, o sea luego de la iteración.</w:t>
+      </w:r>
+    </w:p>
+    <w:p>
+      <w:pPr>
+        <w:rPr>
+          <w:rFonts w:eastAsiaTheme="minorEastAsia"/>
+        </w:rPr>
+      </w:pPr>
+      <m:oMathPara>
+        <m:oMath>
+          <m:r>
+            <w:rPr>
+              <w:rFonts w:ascii="Cambria Math" w:hAnsi="Cambria Math"/>
+            </w:rPr>
+            <m:t>&lt;</m:t>
+          </m:r>
+          <m:sSup>
+            <m:sSupPr>
+              <m:ctrlPr>
+                <w:rPr>
+                  <w:rFonts w:ascii="Cambria Math" w:hAnsi="Cambria Math"/>
+                  <w:i/>
+                </w:rPr>
+              </m:ctrlPr>
+            </m:sSupPr>
+            <m:e>
+              <m:r>
+                <w:rPr>
+                  <w:rFonts w:ascii="Cambria Math" w:hAnsi="Cambria Math"/>
+                </w:rPr>
+                <m:t>ε</m:t>
+              </m:r>
+            </m:e>
+            <m:sup>
+              <m:r>
+                <w:rPr>
+                  <w:rFonts w:ascii="Cambria Math" w:hAnsi="Cambria Math"/>
+                </w:rPr>
+                <m:t>2</m:t>
+              </m:r>
+            </m:sup>
+          </m:sSup>
+          <m:r>
+            <w:rPr>
+              <w:rFonts w:ascii="Cambria Math" w:hAnsi="Cambria Math"/>
+            </w:rPr>
+            <m:t>&gt;=</m:t>
+          </m:r>
+          <m:f>
+            <m:fPr>
+              <m:ctrlPr>
+                <w:rPr>
+                  <w:rFonts w:ascii="Cambria Math" w:hAnsi="Cambria Math"/>
+                  <w:i/>
+                </w:rPr>
+              </m:ctrlPr>
+            </m:fPr>
+            <m:num>
+              <m:r>
+                <w:rPr>
+                  <w:rFonts w:ascii="Cambria Math" w:hAnsi="Cambria Math"/>
+                </w:rPr>
+                <m:t>1</m:t>
+              </m:r>
+            </m:num>
+            <m:den>
+              <m:r>
+                <w:rPr>
+                  <w:rFonts w:ascii="Cambria Math" w:hAnsi="Cambria Math"/>
+                </w:rPr>
+                <m:t>2L</m:t>
+              </m:r>
+            </m:den>
+          </m:f>
+          <m:r>
+            <w:rPr>
+              <w:rFonts w:ascii="Cambria Math" w:hAnsi="Cambria Math"/>
+            </w:rPr>
+            <m:t>*</m:t>
+          </m:r>
+          <m:nary>
+            <m:naryPr>
+              <m:chr m:val="∑"/>
+              <m:limLoc m:val="undOvr"/>
+              <m:subHide m:val="1"/>
+              <m:supHide m:val="1"/>
+              <m:ctrlPr>
+                <w:rPr>
+                  <w:rFonts w:ascii="Cambria Math" w:hAnsi="Cambria Math"/>
+                  <w:i/>
+                </w:rPr>
+              </m:ctrlPr>
+            </m:naryPr>
+            <m:sub/>
+            <m:sup/>
+            <m:e>
+              <m:sSup>
+                <m:sSupPr>
+                  <m:ctrlPr>
+                    <w:rPr>
+                      <w:rFonts w:ascii="Cambria Math" w:hAnsi="Cambria Math"/>
+                      <w:i/>
+                    </w:rPr>
+                  </m:ctrlPr>
+                </m:sSupPr>
+                <m:e>
+                  <m:r>
+                    <w:rPr>
+                      <w:rFonts w:ascii="Cambria Math" w:hAnsi="Cambria Math"/>
+                    </w:rPr>
+                    <m:t>ε</m:t>
+                  </m:r>
+                </m:e>
+                <m:sup>
+                  <m:r>
+                    <w:rPr>
+                      <w:rFonts w:ascii="Cambria Math" w:hAnsi="Cambria Math"/>
+                    </w:rPr>
+                    <m:t>2</m:t>
+                  </m:r>
+                </m:sup>
+              </m:sSup>
+            </m:e>
+          </m:nary>
+        </m:oMath>
+      </m:oMathPara>
+    </w:p>
+    <w:p>
+      <w:pPr>
+        <w:rPr>
+          <w:rFonts w:eastAsiaTheme="minorEastAsia"/>
+        </w:rPr>
+      </w:pPr>
+      <w:r>
+        <w:rPr>
+          <w:rFonts w:eastAsiaTheme="minorEastAsia"/>
+        </w:rPr>
+        <w:t>Donde:</w:t>
+      </w:r>
+    </w:p>
+    <w:p>
+      <w:pPr>
+        <w:pStyle w:val="Prrafodelista"/>
+        <w:numPr>
+          <w:ilvl w:val="3"/>
+          <w:numId w:val="3"/>
+        </w:numPr>
+      </w:pPr>
+      <m:oMath>
+        <m:r>
+          <w:rPr>
+            <w:rFonts w:ascii="Cambria Math" w:hAnsi="Cambria Math"/>
+          </w:rPr>
+          <m:t>L</m:t>
+        </m:r>
+      </m:oMath>
+      <w:r>
+        <w:t xml:space="preserve"> es la cantidad de entradas que tuvo la red</w:t>
+      </w:r>
+    </w:p>
+    <w:p>
+      <w:pPr>
+        <w:pStyle w:val="Prrafodelista"/>
+        <w:numPr>
+          <w:ilvl w:val="3"/>
+          <w:numId w:val="3"/>
+        </w:numPr>
+      </w:pPr>
+      <m:oMath>
+        <m:r>
+          <w:rPr>
+            <w:rFonts w:ascii="Cambria Math" w:hAnsi="Cambria Math"/>
+          </w:rPr>
+          <m:t>ε</m:t>
+        </m:r>
+      </m:oMath>
+      <w:r>
+        <w:rPr>
+          <w:rFonts w:eastAsiaTheme="minorEastAsia"/>
+        </w:rPr>
+        <w:t xml:space="preserve"> son los errores de cada entrada</w:t>
       </w:r>
     </w:p>
     <w:sectPr>
@@ -4984,6 +5572,96 @@
     </w:lvl>
   </w:abstractNum>
   <w:abstractNum w:abstractNumId="4" w15:restartNumberingAfterBreak="0">
+    <w:nsid w:val="2AFA683E"/>
+    <w:multiLevelType w:val="hybridMultilevel"/>
+    <w:tmpl w:val="724EB280"/>
+    <w:lvl w:ilvl="0" w:tplc="2C0A0011">
+      <w:start w:val="1"/>
+      <w:numFmt w:val="decimal"/>
+      <w:lvlText w:val="%1)"/>
+      <w:lvlJc w:val="left"/>
+      <w:pPr>
+        <w:ind w:left="720" w:hanging="360"/>
+      </w:pPr>
+      <w:rPr>
+        <w:rFonts w:hint="default"/>
+        <w:u w:val="none"/>
+      </w:rPr>
+    </w:lvl>
+    <w:lvl w:ilvl="1" w:tplc="2C0A0019" w:tentative="1">
+      <w:start w:val="1"/>
+      <w:numFmt w:val="lowerLetter"/>
+      <w:lvlText w:val="%2."/>
+      <w:lvlJc w:val="left"/>
+      <w:pPr>
+        <w:ind w:left="1440" w:hanging="360"/>
+      </w:pPr>
+    </w:lvl>
+    <w:lvl w:ilvl="2" w:tplc="2C0A001B" w:tentative="1">
+      <w:start w:val="1"/>
+      <w:numFmt w:val="lowerRoman"/>
+      <w:lvlText w:val="%3."/>
+      <w:lvlJc w:val="right"/>
+      <w:pPr>
+        <w:ind w:left="2160" w:hanging="180"/>
+      </w:pPr>
+    </w:lvl>
+    <w:lvl w:ilvl="3" w:tplc="2C0A000F" w:tentative="1">
+      <w:start w:val="1"/>
+      <w:numFmt w:val="decimal"/>
+      <w:lvlText w:val="%4."/>
+      <w:lvlJc w:val="left"/>
+      <w:pPr>
+        <w:ind w:left="2880" w:hanging="360"/>
+      </w:pPr>
+    </w:lvl>
+    <w:lvl w:ilvl="4" w:tplc="2C0A0019" w:tentative="1">
+      <w:start w:val="1"/>
+      <w:numFmt w:val="lowerLetter"/>
+      <w:lvlText w:val="%5."/>
+      <w:lvlJc w:val="left"/>
+      <w:pPr>
+        <w:ind w:left="3600" w:hanging="360"/>
+      </w:pPr>
+    </w:lvl>
+    <w:lvl w:ilvl="5" w:tplc="2C0A001B" w:tentative="1">
+      <w:start w:val="1"/>
+      <w:numFmt w:val="lowerRoman"/>
+      <w:lvlText w:val="%6."/>
+      <w:lvlJc w:val="right"/>
+      <w:pPr>
+        <w:ind w:left="4320" w:hanging="180"/>
+      </w:pPr>
+    </w:lvl>
+    <w:lvl w:ilvl="6" w:tplc="2C0A000F" w:tentative="1">
+      <w:start w:val="1"/>
+      <w:numFmt w:val="decimal"/>
+      <w:lvlText w:val="%7."/>
+      <w:lvlJc w:val="left"/>
+      <w:pPr>
+        <w:ind w:left="5040" w:hanging="360"/>
+      </w:pPr>
+    </w:lvl>
+    <w:lvl w:ilvl="7" w:tplc="2C0A0019" w:tentative="1">
+      <w:start w:val="1"/>
+      <w:numFmt w:val="lowerLetter"/>
+      <w:lvlText w:val="%8."/>
+      <w:lvlJc w:val="left"/>
+      <w:pPr>
+        <w:ind w:left="5760" w:hanging="360"/>
+      </w:pPr>
+    </w:lvl>
+    <w:lvl w:ilvl="8" w:tplc="2C0A001B" w:tentative="1">
+      <w:start w:val="1"/>
+      <w:numFmt w:val="lowerRoman"/>
+      <w:lvlText w:val="%9."/>
+      <w:lvlJc w:val="right"/>
+      <w:pPr>
+        <w:ind w:left="6480" w:hanging="180"/>
+      </w:pPr>
+    </w:lvl>
+  </w:abstractNum>
+  <w:abstractNum w:abstractNumId="5" w15:restartNumberingAfterBreak="0">
     <w:nsid w:val="356E0B7C"/>
     <w:multiLevelType w:val="multilevel"/>
     <w:tmpl w:val="2C0A0021"/>
@@ -5096,7 +5774,7 @@
       </w:rPr>
     </w:lvl>
   </w:abstractNum>
-  <w:abstractNum w:abstractNumId="5" w15:restartNumberingAfterBreak="0">
+  <w:abstractNum w:abstractNumId="6" w15:restartNumberingAfterBreak="0">
     <w:nsid w:val="495E6963"/>
     <w:multiLevelType w:val="hybridMultilevel"/>
     <w:tmpl w:val="709698BA"/>
@@ -5185,7 +5863,7 @@
       </w:pPr>
     </w:lvl>
   </w:abstractNum>
-  <w:abstractNum w:abstractNumId="6" w15:restartNumberingAfterBreak="0">
+  <w:abstractNum w:abstractNumId="7" w15:restartNumberingAfterBreak="0">
     <w:nsid w:val="74C9221D"/>
     <w:multiLevelType w:val="hybridMultilevel"/>
     <w:tmpl w:val="E95E44C8"/>
@@ -5281,7 +5959,7 @@
     <w:abstractNumId w:val="3"/>
   </w:num>
   <w:num w:numId="3" w16cid:durableId="117188971">
-    <w:abstractNumId w:val="4"/>
+    <w:abstractNumId w:val="5"/>
   </w:num>
   <w:num w:numId="4" w16cid:durableId="290525445">
     <w:abstractNumId w:val="1"/>
@@ -5290,10 +5968,13 @@
     <w:abstractNumId w:val="2"/>
   </w:num>
   <w:num w:numId="6" w16cid:durableId="339042428">
-    <w:abstractNumId w:val="5"/>
+    <w:abstractNumId w:val="6"/>
   </w:num>
   <w:num w:numId="7" w16cid:durableId="150602497">
-    <w:abstractNumId w:val="6"/>
+    <w:abstractNumId w:val="7"/>
+  </w:num>
+  <w:num w:numId="8" w16cid:durableId="1268543076">
+    <w:abstractNumId w:val="4"/>
   </w:num>
 </w:numbering>
 </file>

</xml_diff>